<commit_message>
Added Pillow to Create and Concatenate Images
</commit_message>
<xml_diff>
--- a/original_placard.docx
+++ b/original_placard.docx
@@ -18,7 +18,7 @@
           <w:sz w:val="144"/>
           <w:szCs w:val="144"/>
         </w:rPr>
-        <w:t>1069G</w:t>
+        <w:t>20279984S</w:t>
       </w:r>
     </w:p>
     <w:p>
@@ -33,20 +33,21 @@
         <w:rPr>
           <w:i/>
           <w:iCs/>
+          <w:noProof/>
         </w:rPr>
         <w:drawing>
-          <wp:anchor distT="0" distB="0" distL="114300" distR="114300" simplePos="0" relativeHeight="251659264" behindDoc="1" locked="0" layoutInCell="1" allowOverlap="1" wp14:anchorId="406284E6" wp14:editId="29010B2D">
+          <wp:anchor distT="0" distB="0" distL="114300" distR="114300" simplePos="0" relativeHeight="251659264" behindDoc="1" locked="0" layoutInCell="1" allowOverlap="1" wp14:anchorId="406284E6" wp14:editId="46368FF9">
             <wp:simplePos x="0" y="0"/>
             <wp:positionH relativeFrom="column">
-              <wp:posOffset>379730</wp:posOffset>
+              <wp:posOffset>389085</wp:posOffset>
             </wp:positionH>
             <wp:positionV relativeFrom="paragraph">
-              <wp:posOffset>1838746</wp:posOffset>
+              <wp:posOffset>1236609</wp:posOffset>
             </wp:positionV>
-            <wp:extent cx="2787642" cy="2109458"/>
+            <wp:extent cx="3213980" cy="3213980"/>
             <wp:effectExtent l="0" t="0" r="0" b="0"/>
             <wp:wrapNone/>
-            <wp:docPr id="11" name="Picture 11" descr="A close up of a bowl&#10;&#10;Description automatically generated"/>
+            <wp:docPr id="11" name="Picture 11"/>
             <wp:cNvGraphicFramePr>
               <a:graphicFrameLocks xmlns:a="http://schemas.openxmlformats.org/drawingml/2006/main" noChangeAspect="1"/>
             </wp:cNvGraphicFramePr>
@@ -54,11 +55,11 @@
               <a:graphicData uri="http://schemas.openxmlformats.org/drawingml/2006/picture">
                 <pic:pic xmlns:pic="http://schemas.openxmlformats.org/drawingml/2006/picture">
                   <pic:nvPicPr>
-                    <pic:cNvPr id="11" name="Capture.PNG"/>
+                    <pic:cNvPr id="11" name="Picture 11"/>
                     <pic:cNvPicPr/>
                   </pic:nvPicPr>
                   <pic:blipFill>
-                    <a:blip r:embed="rId7">
+                    <a:blip r:embed="rId7" cstate="print">
                       <a:extLst>
                         <a:ext uri="{28A0092B-C50C-407E-A947-70E740481C1C}">
                           <a14:useLocalDpi xmlns:a14="http://schemas.microsoft.com/office/drawing/2010/main" val="0"/>
@@ -72,7 +73,7 @@
                   <pic:spPr>
                     <a:xfrm>
                       <a:off x="0" y="0"/>
-                      <a:ext cx="2787642" cy="2109458"/>
+                      <a:ext cx="3213980" cy="3213980"/>
                     </a:xfrm>
                     <a:prstGeom prst="rect">
                       <a:avLst/>
@@ -94,6 +95,7 @@
         <w:rPr>
           <w:i/>
           <w:iCs/>
+          <w:noProof/>
         </w:rPr>
         <w:drawing>
           <wp:anchor distT="0" distB="0" distL="114300" distR="114300" simplePos="0" relativeHeight="251658240" behindDoc="1" locked="0" layoutInCell="1" allowOverlap="1" wp14:anchorId="0641FC00" wp14:editId="465C18AB">
@@ -156,34 +158,7 @@
           <w:i/>
           <w:iCs/>
         </w:rPr>
-        <w:t>VA</w:t>
-      </w:r>
-      <w:r>
-        <w:rPr>
-          <w:i/>
-          <w:iCs/>
-        </w:rPr>
-        <w:t>LE</w:t>
-      </w:r>
-      <w:r>
-        <w:t xml:space="preserve"> </w:t>
-      </w:r>
-      <w:r>
-        <w:rPr>
-          <w:i/>
-          <w:iCs/>
-        </w:rPr>
-        <w:t>SHALLOW</w:t>
-      </w:r>
-      <w:r>
-        <w:t xml:space="preserve"> </w:t>
-      </w:r>
-      <w:r>
-        <w:rPr>
-          <w:i/>
-          <w:iCs/>
-        </w:rPr>
-        <w:t>BOWL</w:t>
+        <w:t>Dolce Peacock Cup &amp; Saucer Natural</w:t>
       </w:r>
     </w:p>
     <w:sectPr>
@@ -598,6 +573,7 @@
   <w:style w:type="character" w:default="1" w:styleId="DefaultParagraphFont">
     <w:name w:val="Default Paragraph Font"/>
     <w:uiPriority w:val="1"/>
+    <w:semiHidden/>
     <w:unhideWhenUsed/>
   </w:style>
   <w:style w:type="table" w:default="1" w:styleId="TableNormal">
@@ -954,9 +930,12 @@
 </file>
 
 <file path=customXml/item1.xml><?xml version="1.0" encoding="utf-8"?>
-<p:properties xmlns:p="http://schemas.microsoft.com/office/2006/metadata/properties" xmlns:xsi="http://www.w3.org/2001/XMLSchema-instance" xmlns:pc="http://schemas.microsoft.com/office/infopath/2007/PartnerControls">
-  <documentManagement/>
-</p:properties>
+<?mso-contentType ?>
+<FormTemplates xmlns="http://schemas.microsoft.com/sharepoint/v3/contenttype/forms">
+  <Display>DocumentLibraryForm</Display>
+  <Edit>DocumentLibraryForm</Edit>
+  <New>DocumentLibraryForm</New>
+</FormTemplates>
 </file>
 
 <file path=customXml/item2.xml><?xml version="1.0" encoding="utf-8"?>
@@ -1144,19 +1123,15 @@
 </file>
 
 <file path=customXml/item3.xml><?xml version="1.0" encoding="utf-8"?>
-<?mso-contentType ?>
-<FormTemplates xmlns="http://schemas.microsoft.com/sharepoint/v3/contenttype/forms">
-  <Display>DocumentLibraryForm</Display>
-  <Edit>DocumentLibraryForm</Edit>
-  <New>DocumentLibraryForm</New>
-</FormTemplates>
+<p:properties xmlns:p="http://schemas.microsoft.com/office/2006/metadata/properties" xmlns:xsi="http://www.w3.org/2001/XMLSchema-instance" xmlns:pc="http://schemas.microsoft.com/office/infopath/2007/PartnerControls">
+  <documentManagement/>
+</p:properties>
 </file>
 
 <file path=customXml/itemProps1.xml><?xml version="1.0" encoding="utf-8"?>
-<ds:datastoreItem xmlns:ds="http://schemas.openxmlformats.org/officeDocument/2006/customXml" ds:itemID="{1A3E0688-CF1E-47F0-8716-8797346A4981}">
+<ds:datastoreItem xmlns:ds="http://schemas.openxmlformats.org/officeDocument/2006/customXml" ds:itemID="{589C0770-6EA2-4986-9336-93899EC3455A}">
   <ds:schemaRefs>
-    <ds:schemaRef ds:uri="http://schemas.microsoft.com/office/2006/metadata/properties"/>
-    <ds:schemaRef ds:uri="http://schemas.microsoft.com/office/infopath/2007/PartnerControls"/>
+    <ds:schemaRef ds:uri="http://schemas.microsoft.com/sharepoint/v3/contenttype/forms"/>
   </ds:schemaRefs>
 </ds:datastoreItem>
 </file>
@@ -1180,9 +1155,10 @@
 </file>
 
 <file path=customXml/itemProps3.xml><?xml version="1.0" encoding="utf-8"?>
-<ds:datastoreItem xmlns:ds="http://schemas.openxmlformats.org/officeDocument/2006/customXml" ds:itemID="{589C0770-6EA2-4986-9336-93899EC3455A}">
+<ds:datastoreItem xmlns:ds="http://schemas.openxmlformats.org/officeDocument/2006/customXml" ds:itemID="{1A3E0688-CF1E-47F0-8716-8797346A4981}">
   <ds:schemaRefs>
-    <ds:schemaRef ds:uri="http://schemas.microsoft.com/sharepoint/v3/contenttype/forms"/>
+    <ds:schemaRef ds:uri="http://schemas.microsoft.com/office/2006/metadata/properties"/>
+    <ds:schemaRef ds:uri="http://schemas.microsoft.com/office/infopath/2007/PartnerControls"/>
   </ds:schemaRefs>
 </ds:datastoreItem>
 </file>
</xml_diff>